<commit_message>
updated with project Schedule
</commit_message>
<xml_diff>
--- a/Kenal Ortega SEI-PROJECT-01.docx
+++ b/Kenal Ortega SEI-PROJECT-01.docx
@@ -48,6 +48,611 @@
         </w:rPr>
         <w:t>PROJECT-01</w:t>
       </w:r>
+    </w:p>
+    <w:p>
+      <w:pPr>
+        <w:rPr>
+          <w:rFonts w:ascii="Times New Roman" w:hAnsi="Times New Roman" w:cs="Times New Roman"/>
+        </w:rPr>
+      </w:pPr>
+    </w:p>
+    <w:p>
+      <w:pPr>
+        <w:rPr>
+          <w:rFonts w:ascii="Times New Roman" w:hAnsi="Times New Roman" w:cs="Times New Roman"/>
+        </w:rPr>
+      </w:pPr>
+    </w:p>
+    <w:p>
+      <w:pPr>
+        <w:rPr>
+          <w:rFonts w:ascii="Times New Roman" w:hAnsi="Times New Roman" w:cs="Times New Roman"/>
+          <w:sz w:val="32"/>
+          <w:szCs w:val="32"/>
+        </w:rPr>
+      </w:pPr>
+      <w:r>
+        <w:rPr>
+          <w:rFonts w:ascii="Times New Roman" w:hAnsi="Times New Roman" w:cs="Times New Roman"/>
+          <w:sz w:val="32"/>
+          <w:szCs w:val="32"/>
+        </w:rPr>
+        <w:t>Project Schedule</w:t>
+      </w:r>
+    </w:p>
+    <w:tbl>
+      <w:tblPr>
+        <w:tblStyle w:val="TableGrid"/>
+        <w:tblW w:w="0" w:type="auto"/>
+        <w:tblLook w:val="04A0" w:firstRow="1" w:lastRow="0" w:firstColumn="1" w:lastColumn="0" w:noHBand="0" w:noVBand="1"/>
+      </w:tblPr>
+      <w:tblGrid>
+        <w:gridCol w:w="3116"/>
+        <w:gridCol w:w="3117"/>
+        <w:gridCol w:w="3117"/>
+      </w:tblGrid>
+      <w:tr>
+        <w:tc>
+          <w:tcPr>
+            <w:tcW w:w="3116" w:type="dxa"/>
+          </w:tcPr>
+          <w:p>
+            <w:pPr>
+              <w:rPr>
+                <w:rFonts w:ascii="Times New Roman" w:hAnsi="Times New Roman" w:cs="Times New Roman"/>
+                <w:b/>
+                <w:bCs/>
+                <w:sz w:val="32"/>
+                <w:szCs w:val="32"/>
+              </w:rPr>
+            </w:pPr>
+            <w:r>
+              <w:rPr>
+                <w:rFonts w:ascii="Times New Roman" w:hAnsi="Times New Roman" w:cs="Times New Roman"/>
+                <w:b/>
+                <w:bCs/>
+                <w:sz w:val="32"/>
+                <w:szCs w:val="32"/>
+              </w:rPr>
+              <w:t>Day</w:t>
+            </w:r>
+          </w:p>
+        </w:tc>
+        <w:tc>
+          <w:tcPr>
+            <w:tcW w:w="3117" w:type="dxa"/>
+          </w:tcPr>
+          <w:p>
+            <w:pPr>
+              <w:rPr>
+                <w:rFonts w:ascii="Times New Roman" w:hAnsi="Times New Roman" w:cs="Times New Roman"/>
+                <w:b/>
+                <w:bCs/>
+                <w:sz w:val="32"/>
+                <w:szCs w:val="32"/>
+              </w:rPr>
+            </w:pPr>
+            <w:r>
+              <w:rPr>
+                <w:rFonts w:ascii="Times New Roman" w:hAnsi="Times New Roman" w:cs="Times New Roman"/>
+                <w:b/>
+                <w:bCs/>
+                <w:sz w:val="32"/>
+                <w:szCs w:val="32"/>
+              </w:rPr>
+              <w:t>Deliverable</w:t>
+            </w:r>
+          </w:p>
+        </w:tc>
+        <w:tc>
+          <w:tcPr>
+            <w:tcW w:w="3117" w:type="dxa"/>
+          </w:tcPr>
+          <w:p>
+            <w:pPr>
+              <w:rPr>
+                <w:rFonts w:ascii="Times New Roman" w:hAnsi="Times New Roman" w:cs="Times New Roman"/>
+                <w:b/>
+                <w:bCs/>
+                <w:sz w:val="32"/>
+                <w:szCs w:val="32"/>
+              </w:rPr>
+            </w:pPr>
+            <w:r>
+              <w:rPr>
+                <w:rFonts w:ascii="Times New Roman" w:hAnsi="Times New Roman" w:cs="Times New Roman"/>
+                <w:b/>
+                <w:bCs/>
+                <w:sz w:val="32"/>
+                <w:szCs w:val="32"/>
+              </w:rPr>
+              <w:t>Status</w:t>
+            </w:r>
+          </w:p>
+        </w:tc>
+      </w:tr>
+      <w:tr>
+        <w:tc>
+          <w:tcPr>
+            <w:tcW w:w="3116" w:type="dxa"/>
+          </w:tcPr>
+          <w:p>
+            <w:pPr>
+              <w:rPr>
+                <w:rFonts w:ascii="Times New Roman" w:hAnsi="Times New Roman" w:cs="Times New Roman"/>
+                <w:sz w:val="32"/>
+                <w:szCs w:val="32"/>
+              </w:rPr>
+            </w:pPr>
+            <w:r>
+              <w:rPr>
+                <w:rFonts w:ascii="Times New Roman" w:hAnsi="Times New Roman" w:cs="Times New Roman"/>
+                <w:sz w:val="32"/>
+                <w:szCs w:val="32"/>
+              </w:rPr>
+              <w:t>Day 1</w:t>
+            </w:r>
+          </w:p>
+        </w:tc>
+        <w:tc>
+          <w:tcPr>
+            <w:tcW w:w="3117" w:type="dxa"/>
+          </w:tcPr>
+          <w:p>
+            <w:pPr>
+              <w:rPr>
+                <w:rFonts w:ascii="Times New Roman" w:hAnsi="Times New Roman" w:cs="Times New Roman"/>
+                <w:sz w:val="32"/>
+                <w:szCs w:val="32"/>
+              </w:rPr>
+            </w:pPr>
+            <w:r>
+              <w:rPr>
+                <w:rFonts w:ascii="Times New Roman" w:hAnsi="Times New Roman" w:cs="Times New Roman"/>
+                <w:sz w:val="32"/>
+                <w:szCs w:val="32"/>
+              </w:rPr>
+              <w:t>Project Description</w:t>
+            </w:r>
+          </w:p>
+        </w:tc>
+        <w:tc>
+          <w:tcPr>
+            <w:tcW w:w="3117" w:type="dxa"/>
+          </w:tcPr>
+          <w:p>
+            <w:pPr>
+              <w:rPr>
+                <w:rFonts w:ascii="Times New Roman" w:hAnsi="Times New Roman" w:cs="Times New Roman"/>
+                <w:sz w:val="32"/>
+                <w:szCs w:val="32"/>
+              </w:rPr>
+            </w:pPr>
+            <w:r>
+              <w:rPr>
+                <w:rFonts w:ascii="Times New Roman" w:hAnsi="Times New Roman" w:cs="Times New Roman"/>
+                <w:sz w:val="32"/>
+                <w:szCs w:val="32"/>
+              </w:rPr>
+              <w:t>Incomplete</w:t>
+            </w:r>
+          </w:p>
+        </w:tc>
+      </w:tr>
+      <w:tr>
+        <w:tc>
+          <w:tcPr>
+            <w:tcW w:w="3116" w:type="dxa"/>
+          </w:tcPr>
+          <w:p>
+            <w:pPr>
+              <w:rPr>
+                <w:rFonts w:ascii="Times New Roman" w:hAnsi="Times New Roman" w:cs="Times New Roman"/>
+                <w:sz w:val="32"/>
+                <w:szCs w:val="32"/>
+              </w:rPr>
+            </w:pPr>
+            <w:r>
+              <w:rPr>
+                <w:rFonts w:ascii="Times New Roman" w:hAnsi="Times New Roman" w:cs="Times New Roman"/>
+                <w:sz w:val="32"/>
+                <w:szCs w:val="32"/>
+              </w:rPr>
+              <w:t>Day 2</w:t>
+            </w:r>
+          </w:p>
+        </w:tc>
+        <w:tc>
+          <w:tcPr>
+            <w:tcW w:w="3117" w:type="dxa"/>
+          </w:tcPr>
+          <w:p>
+            <w:pPr>
+              <w:rPr>
+                <w:rFonts w:ascii="Times New Roman" w:hAnsi="Times New Roman" w:cs="Times New Roman"/>
+                <w:sz w:val="32"/>
+                <w:szCs w:val="32"/>
+              </w:rPr>
+            </w:pPr>
+            <w:r>
+              <w:rPr>
+                <w:rFonts w:ascii="Times New Roman" w:hAnsi="Times New Roman" w:cs="Times New Roman"/>
+                <w:sz w:val="32"/>
+                <w:szCs w:val="32"/>
+              </w:rPr>
+              <w:t>TBD</w:t>
+            </w:r>
+          </w:p>
+        </w:tc>
+        <w:tc>
+          <w:tcPr>
+            <w:tcW w:w="3117" w:type="dxa"/>
+          </w:tcPr>
+          <w:p>
+            <w:pPr>
+              <w:rPr>
+                <w:rFonts w:ascii="Times New Roman" w:hAnsi="Times New Roman" w:cs="Times New Roman"/>
+                <w:sz w:val="32"/>
+                <w:szCs w:val="32"/>
+              </w:rPr>
+            </w:pPr>
+            <w:r>
+              <w:rPr>
+                <w:rFonts w:ascii="Times New Roman" w:hAnsi="Times New Roman" w:cs="Times New Roman"/>
+                <w:sz w:val="32"/>
+                <w:szCs w:val="32"/>
+              </w:rPr>
+              <w:t>Incomplete</w:t>
+            </w:r>
+          </w:p>
+        </w:tc>
+      </w:tr>
+      <w:tr>
+        <w:tc>
+          <w:tcPr>
+            <w:tcW w:w="3116" w:type="dxa"/>
+          </w:tcPr>
+          <w:p>
+            <w:pPr>
+              <w:rPr>
+                <w:rFonts w:ascii="Times New Roman" w:hAnsi="Times New Roman" w:cs="Times New Roman"/>
+                <w:sz w:val="32"/>
+                <w:szCs w:val="32"/>
+              </w:rPr>
+            </w:pPr>
+            <w:r>
+              <w:rPr>
+                <w:rFonts w:ascii="Times New Roman" w:hAnsi="Times New Roman" w:cs="Times New Roman"/>
+                <w:sz w:val="32"/>
+                <w:szCs w:val="32"/>
+              </w:rPr>
+              <w:t>Day 3</w:t>
+            </w:r>
+          </w:p>
+        </w:tc>
+        <w:tc>
+          <w:tcPr>
+            <w:tcW w:w="3117" w:type="dxa"/>
+          </w:tcPr>
+          <w:p>
+            <w:pPr>
+              <w:rPr>
+                <w:rFonts w:ascii="Times New Roman" w:hAnsi="Times New Roman" w:cs="Times New Roman"/>
+                <w:sz w:val="32"/>
+                <w:szCs w:val="32"/>
+              </w:rPr>
+            </w:pPr>
+            <w:r>
+              <w:rPr>
+                <w:rFonts w:ascii="Times New Roman" w:hAnsi="Times New Roman" w:cs="Times New Roman"/>
+                <w:sz w:val="32"/>
+                <w:szCs w:val="32"/>
+              </w:rPr>
+              <w:t>TBD</w:t>
+            </w:r>
+          </w:p>
+        </w:tc>
+        <w:tc>
+          <w:tcPr>
+            <w:tcW w:w="3117" w:type="dxa"/>
+          </w:tcPr>
+          <w:p>
+            <w:pPr>
+              <w:rPr>
+                <w:rFonts w:ascii="Times New Roman" w:hAnsi="Times New Roman" w:cs="Times New Roman"/>
+                <w:sz w:val="32"/>
+                <w:szCs w:val="32"/>
+              </w:rPr>
+            </w:pPr>
+            <w:r>
+              <w:rPr>
+                <w:rFonts w:ascii="Times New Roman" w:hAnsi="Times New Roman" w:cs="Times New Roman"/>
+                <w:sz w:val="32"/>
+                <w:szCs w:val="32"/>
+              </w:rPr>
+              <w:t>Incomplete</w:t>
+            </w:r>
+          </w:p>
+        </w:tc>
+      </w:tr>
+      <w:tr>
+        <w:tc>
+          <w:tcPr>
+            <w:tcW w:w="3116" w:type="dxa"/>
+          </w:tcPr>
+          <w:p>
+            <w:pPr>
+              <w:rPr>
+                <w:rFonts w:ascii="Times New Roman" w:hAnsi="Times New Roman" w:cs="Times New Roman"/>
+                <w:sz w:val="32"/>
+                <w:szCs w:val="32"/>
+              </w:rPr>
+            </w:pPr>
+            <w:r>
+              <w:rPr>
+                <w:rFonts w:ascii="Times New Roman" w:hAnsi="Times New Roman" w:cs="Times New Roman"/>
+                <w:sz w:val="32"/>
+                <w:szCs w:val="32"/>
+              </w:rPr>
+              <w:t>Day 4</w:t>
+            </w:r>
+          </w:p>
+        </w:tc>
+        <w:tc>
+          <w:tcPr>
+            <w:tcW w:w="3117" w:type="dxa"/>
+          </w:tcPr>
+          <w:p>
+            <w:pPr>
+              <w:rPr>
+                <w:rFonts w:ascii="Times New Roman" w:hAnsi="Times New Roman" w:cs="Times New Roman"/>
+                <w:sz w:val="32"/>
+                <w:szCs w:val="32"/>
+              </w:rPr>
+            </w:pPr>
+            <w:r>
+              <w:rPr>
+                <w:rFonts w:ascii="Times New Roman" w:hAnsi="Times New Roman" w:cs="Times New Roman"/>
+                <w:sz w:val="32"/>
+                <w:szCs w:val="32"/>
+              </w:rPr>
+              <w:t>TBD</w:t>
+            </w:r>
+          </w:p>
+        </w:tc>
+        <w:tc>
+          <w:tcPr>
+            <w:tcW w:w="3117" w:type="dxa"/>
+          </w:tcPr>
+          <w:p>
+            <w:pPr>
+              <w:rPr>
+                <w:rFonts w:ascii="Times New Roman" w:hAnsi="Times New Roman" w:cs="Times New Roman"/>
+                <w:sz w:val="32"/>
+                <w:szCs w:val="32"/>
+              </w:rPr>
+            </w:pPr>
+            <w:r>
+              <w:rPr>
+                <w:rFonts w:ascii="Times New Roman" w:hAnsi="Times New Roman" w:cs="Times New Roman"/>
+                <w:sz w:val="32"/>
+                <w:szCs w:val="32"/>
+              </w:rPr>
+              <w:t>Incomplete</w:t>
+            </w:r>
+          </w:p>
+        </w:tc>
+      </w:tr>
+      <w:tr>
+        <w:tc>
+          <w:tcPr>
+            <w:tcW w:w="3116" w:type="dxa"/>
+          </w:tcPr>
+          <w:p>
+            <w:pPr>
+              <w:rPr>
+                <w:rFonts w:ascii="Times New Roman" w:hAnsi="Times New Roman" w:cs="Times New Roman"/>
+                <w:sz w:val="32"/>
+                <w:szCs w:val="32"/>
+              </w:rPr>
+            </w:pPr>
+            <w:r>
+              <w:rPr>
+                <w:rFonts w:ascii="Times New Roman" w:hAnsi="Times New Roman" w:cs="Times New Roman"/>
+                <w:sz w:val="32"/>
+                <w:szCs w:val="32"/>
+              </w:rPr>
+              <w:t>Day 5</w:t>
+            </w:r>
+          </w:p>
+        </w:tc>
+        <w:tc>
+          <w:tcPr>
+            <w:tcW w:w="3117" w:type="dxa"/>
+          </w:tcPr>
+          <w:p>
+            <w:pPr>
+              <w:rPr>
+                <w:rFonts w:ascii="Times New Roman" w:hAnsi="Times New Roman" w:cs="Times New Roman"/>
+                <w:sz w:val="32"/>
+                <w:szCs w:val="32"/>
+              </w:rPr>
+            </w:pPr>
+            <w:r>
+              <w:rPr>
+                <w:rFonts w:ascii="Times New Roman" w:hAnsi="Times New Roman" w:cs="Times New Roman"/>
+                <w:sz w:val="32"/>
+                <w:szCs w:val="32"/>
+              </w:rPr>
+              <w:t>TBD</w:t>
+            </w:r>
+          </w:p>
+        </w:tc>
+        <w:tc>
+          <w:tcPr>
+            <w:tcW w:w="3117" w:type="dxa"/>
+          </w:tcPr>
+          <w:p>
+            <w:pPr>
+              <w:rPr>
+                <w:rFonts w:ascii="Times New Roman" w:hAnsi="Times New Roman" w:cs="Times New Roman"/>
+                <w:sz w:val="32"/>
+                <w:szCs w:val="32"/>
+              </w:rPr>
+            </w:pPr>
+            <w:r>
+              <w:rPr>
+                <w:rFonts w:ascii="Times New Roman" w:hAnsi="Times New Roman" w:cs="Times New Roman"/>
+                <w:sz w:val="32"/>
+                <w:szCs w:val="32"/>
+              </w:rPr>
+              <w:t>Incomplete</w:t>
+            </w:r>
+          </w:p>
+        </w:tc>
+      </w:tr>
+      <w:tr>
+        <w:tc>
+          <w:tcPr>
+            <w:tcW w:w="3116" w:type="dxa"/>
+          </w:tcPr>
+          <w:p>
+            <w:pPr>
+              <w:rPr>
+                <w:rFonts w:ascii="Times New Roman" w:hAnsi="Times New Roman" w:cs="Times New Roman"/>
+                <w:sz w:val="32"/>
+                <w:szCs w:val="32"/>
+              </w:rPr>
+            </w:pPr>
+            <w:r>
+              <w:rPr>
+                <w:rFonts w:ascii="Times New Roman" w:hAnsi="Times New Roman" w:cs="Times New Roman"/>
+                <w:sz w:val="32"/>
+                <w:szCs w:val="32"/>
+              </w:rPr>
+              <w:t>Day 6</w:t>
+            </w:r>
+          </w:p>
+        </w:tc>
+        <w:tc>
+          <w:tcPr>
+            <w:tcW w:w="3117" w:type="dxa"/>
+          </w:tcPr>
+          <w:p>
+            <w:pPr>
+              <w:rPr>
+                <w:rFonts w:ascii="Times New Roman" w:hAnsi="Times New Roman" w:cs="Times New Roman"/>
+                <w:sz w:val="32"/>
+                <w:szCs w:val="32"/>
+              </w:rPr>
+            </w:pPr>
+            <w:r>
+              <w:rPr>
+                <w:rFonts w:ascii="Times New Roman" w:hAnsi="Times New Roman" w:cs="Times New Roman"/>
+                <w:sz w:val="32"/>
+                <w:szCs w:val="32"/>
+              </w:rPr>
+              <w:t>TBD</w:t>
+            </w:r>
+          </w:p>
+        </w:tc>
+        <w:tc>
+          <w:tcPr>
+            <w:tcW w:w="3117" w:type="dxa"/>
+          </w:tcPr>
+          <w:p>
+            <w:pPr>
+              <w:rPr>
+                <w:rFonts w:ascii="Times New Roman" w:hAnsi="Times New Roman" w:cs="Times New Roman"/>
+                <w:sz w:val="32"/>
+                <w:szCs w:val="32"/>
+              </w:rPr>
+            </w:pPr>
+            <w:r>
+              <w:rPr>
+                <w:rFonts w:ascii="Times New Roman" w:hAnsi="Times New Roman" w:cs="Times New Roman"/>
+                <w:sz w:val="32"/>
+                <w:szCs w:val="32"/>
+              </w:rPr>
+              <w:t>Incomplete</w:t>
+            </w:r>
+          </w:p>
+        </w:tc>
+      </w:tr>
+      <w:tr>
+        <w:tc>
+          <w:tcPr>
+            <w:tcW w:w="3116" w:type="dxa"/>
+          </w:tcPr>
+          <w:p>
+            <w:pPr>
+              <w:rPr>
+                <w:rFonts w:ascii="Times New Roman" w:hAnsi="Times New Roman" w:cs="Times New Roman"/>
+                <w:sz w:val="32"/>
+                <w:szCs w:val="32"/>
+              </w:rPr>
+            </w:pPr>
+          </w:p>
+        </w:tc>
+        <w:tc>
+          <w:tcPr>
+            <w:tcW w:w="3117" w:type="dxa"/>
+          </w:tcPr>
+          <w:p>
+            <w:pPr>
+              <w:rPr>
+                <w:rFonts w:ascii="Times New Roman" w:hAnsi="Times New Roman" w:cs="Times New Roman"/>
+                <w:sz w:val="32"/>
+                <w:szCs w:val="32"/>
+              </w:rPr>
+            </w:pPr>
+          </w:p>
+        </w:tc>
+        <w:tc>
+          <w:tcPr>
+            <w:tcW w:w="3117" w:type="dxa"/>
+          </w:tcPr>
+          <w:p>
+            <w:pPr>
+              <w:rPr>
+                <w:rFonts w:ascii="Times New Roman" w:hAnsi="Times New Roman" w:cs="Times New Roman"/>
+                <w:sz w:val="32"/>
+                <w:szCs w:val="32"/>
+              </w:rPr>
+            </w:pPr>
+          </w:p>
+        </w:tc>
+      </w:tr>
+    </w:tbl>
+    <w:p>
+      <w:pPr>
+        <w:rPr>
+          <w:rFonts w:ascii="Times New Roman" w:hAnsi="Times New Roman" w:cs="Times New Roman"/>
+          <w:sz w:val="32"/>
+          <w:szCs w:val="32"/>
+        </w:rPr>
+      </w:pPr>
+    </w:p>
+    <w:p>
+      <w:pPr>
+        <w:rPr>
+          <w:rFonts w:ascii="Times New Roman" w:hAnsi="Times New Roman" w:cs="Times New Roman"/>
+        </w:rPr>
+      </w:pPr>
+    </w:p>
+    <w:p>
+      <w:pPr>
+        <w:rPr>
+          <w:rFonts w:ascii="Times New Roman" w:hAnsi="Times New Roman" w:cs="Times New Roman"/>
+        </w:rPr>
+      </w:pPr>
+    </w:p>
+    <w:p>
+      <w:pPr>
+        <w:rPr>
+          <w:rFonts w:ascii="Times New Roman" w:hAnsi="Times New Roman" w:cs="Times New Roman"/>
+        </w:rPr>
+      </w:pPr>
     </w:p>
     <w:p>
       <w:pPr>
@@ -212,6 +817,7 @@
           <w:rFonts w:ascii="Times New Roman" w:hAnsi="Times New Roman" w:cs="Times New Roman"/>
           <w:noProof/>
         </w:rPr>
+        <w:lastRenderedPageBreak/>
         <w:drawing>
           <wp:inline distT="0" distB="0" distL="0" distR="0" wp14:anchorId="5AB86166" wp14:editId="6E7D6270">
             <wp:extent cx="4647921" cy="3485941"/>

</xml_diff>